<commit_message>
added add'l comments to word doc for Step 6 of Project Schema
</commit_message>
<xml_diff>
--- a/Week 8 Coding Assignment.docx
+++ b/Week 8 Coding Assignment.docx
@@ -1,6 +1,6 @@
 
 <file path=word/document.xml><?xml version="1.0" encoding="utf-8"?>
-<w:document xmlns:wpc="http://schemas.microsoft.com/office/word/2010/wordprocessingCanvas" xmlns:cx="http://schemas.microsoft.com/office/drawing/2014/chartex" xmlns:cx1="http://schemas.microsoft.com/office/drawing/2015/9/8/chartex" xmlns:cx2="http://schemas.microsoft.com/office/drawing/2015/10/21/chartex" xmlns:cx3="http://schemas.microsoft.com/office/drawing/2016/5/9/chartex" xmlns:cx4="http://schemas.microsoft.com/office/drawing/2016/5/10/chartex" xmlns:cx5="http://schemas.microsoft.com/office/drawing/2016/5/11/chartex" xmlns:cx6="http://schemas.microsoft.com/office/drawing/2016/5/12/chartex" xmlns:cx7="http://schemas.microsoft.com/office/drawing/2016/5/13/chartex" xmlns:cx8="http://schemas.microsoft.com/office/drawing/2016/5/14/chartex" xmlns:mc="http://schemas.openxmlformats.org/markup-compatibility/2006" xmlns:aink="http://schemas.microsoft.com/office/drawing/2016/ink" xmlns:am3d="http://schemas.microsoft.com/office/drawing/2017/model3d" xmlns:o="urn:schemas-microsoft-com:office:office" xmlns:r="http://schemas.openxmlformats.org/officeDocument/2006/relationships" xmlns:m="http://schemas.openxmlformats.org/officeDocument/2006/math" xmlns:v="urn:schemas-microsoft-com:vml" xmlns:wp14="http://schemas.microsoft.com/office/word/2010/wordprocessingDrawing" xmlns:wp="http://schemas.openxmlformats.org/drawingml/2006/wordprocessingDrawing" xmlns:w10="urn:schemas-microsoft-com:office:word" xmlns:w="http://schemas.openxmlformats.org/wordprocessingml/2006/main" xmlns:w14="http://schemas.microsoft.com/office/word/2010/wordml" xmlns:w15="http://schemas.microsoft.com/office/word/2012/wordml" xmlns:w16cex="http://schemas.microsoft.com/office/word/2018/wordml/cex" xmlns:w16cid="http://schemas.microsoft.com/office/word/2016/wordml/cid" xmlns:w16="http://schemas.microsoft.com/office/word/2018/wordml" xmlns:w16sdtdh="http://schemas.microsoft.com/office/word/2020/wordml/sdtdatahash" xmlns:w16se="http://schemas.microsoft.com/office/word/2015/wordml/symex" xmlns:wpg="http://schemas.microsoft.com/office/word/2010/wordprocessingGroup" xmlns:wpi="http://schemas.microsoft.com/office/word/2010/wordprocessingInk" xmlns:wne="http://schemas.microsoft.com/office/word/2006/wordml" xmlns:wps="http://schemas.microsoft.com/office/word/2010/wordprocessingShape" mc:Ignorable="w14 w15 w16se w16cid w16 w16cex w16sdtdh wp14">
+<w:document xmlns:wpc="http://schemas.microsoft.com/office/word/2010/wordprocessingCanvas" xmlns:cx="http://schemas.microsoft.com/office/drawing/2014/chartex" xmlns:cx1="http://schemas.microsoft.com/office/drawing/2015/9/8/chartex" xmlns:cx2="http://schemas.microsoft.com/office/drawing/2015/10/21/chartex" xmlns:cx3="http://schemas.microsoft.com/office/drawing/2016/5/9/chartex" xmlns:cx4="http://schemas.microsoft.com/office/drawing/2016/5/10/chartex" xmlns:cx5="http://schemas.microsoft.com/office/drawing/2016/5/11/chartex" xmlns:cx6="http://schemas.microsoft.com/office/drawing/2016/5/12/chartex" xmlns:cx7="http://schemas.microsoft.com/office/drawing/2016/5/13/chartex" xmlns:cx8="http://schemas.microsoft.com/office/drawing/2016/5/14/chartex" xmlns:mc="http://schemas.openxmlformats.org/markup-compatibility/2006" xmlns:aink="http://schemas.microsoft.com/office/drawing/2016/ink" xmlns:am3d="http://schemas.microsoft.com/office/drawing/2017/model3d" xmlns:o="urn:schemas-microsoft-com:office:office" xmlns:oel="http://schemas.microsoft.com/office/2019/extlst" xmlns:r="http://schemas.openxmlformats.org/officeDocument/2006/relationships" xmlns:m="http://schemas.openxmlformats.org/officeDocument/2006/math" xmlns:v="urn:schemas-microsoft-com:vml" xmlns:wp14="http://schemas.microsoft.com/office/word/2010/wordprocessingDrawing" xmlns:wp="http://schemas.openxmlformats.org/drawingml/2006/wordprocessingDrawing" xmlns:w10="urn:schemas-microsoft-com:office:word" xmlns:w="http://schemas.openxmlformats.org/wordprocessingml/2006/main" xmlns:w14="http://schemas.microsoft.com/office/word/2010/wordml" xmlns:w15="http://schemas.microsoft.com/office/word/2012/wordml" xmlns:w16cex="http://schemas.microsoft.com/office/word/2018/wordml/cex" xmlns:w16cid="http://schemas.microsoft.com/office/word/2016/wordml/cid" xmlns:w16="http://schemas.microsoft.com/office/word/2018/wordml" xmlns:w16sdtdh="http://schemas.microsoft.com/office/word/2020/wordml/sdtdatahash" xmlns:w16se="http://schemas.microsoft.com/office/word/2015/wordml/symex" xmlns:wpg="http://schemas.microsoft.com/office/word/2010/wordprocessingGroup" xmlns:wpi="http://schemas.microsoft.com/office/word/2010/wordprocessingInk" xmlns:wne="http://schemas.microsoft.com/office/word/2006/wordml" xmlns:wps="http://schemas.microsoft.com/office/word/2010/wordprocessingShape" mc:Ignorable="w14 w15 w16se w16cid w16 w16cex w16sdtdh wp14">
   <w:body>
     <w:p>
       <w:pPr>
@@ -2240,6 +2240,56 @@
     </w:p>
     <w:p>
       <w:pPr>
+        <w:ind w:left="720"/>
+      </w:pPr>
+    </w:p>
+    <w:p>
+      <w:pPr>
+        <w:ind w:left="720"/>
+      </w:pPr>
+      <w:r>
+        <w:rPr>
+          <w:noProof/>
+        </w:rPr>
+        <w:drawing>
+          <wp:inline distT="0" distB="0" distL="0" distR="0" wp14:anchorId="23BF31D9" wp14:editId="23C3AEB3">
+            <wp:extent cx="5943600" cy="1049020"/>
+            <wp:effectExtent l="0" t="0" r="0" b="0"/>
+            <wp:docPr id="4" name="Picture 4" descr="Graphical user interface, text, application&#10;&#10;Description automatically generated"/>
+            <wp:cNvGraphicFramePr>
+              <a:graphicFrameLocks xmlns:a="http://schemas.openxmlformats.org/drawingml/2006/main" noChangeAspect="1"/>
+            </wp:cNvGraphicFramePr>
+            <a:graphic xmlns:a="http://schemas.openxmlformats.org/drawingml/2006/main">
+              <a:graphicData uri="http://schemas.openxmlformats.org/drawingml/2006/picture">
+                <pic:pic xmlns:pic="http://schemas.openxmlformats.org/drawingml/2006/picture">
+                  <pic:nvPicPr>
+                    <pic:cNvPr id="4" name="Picture 4" descr="Graphical user interface, text, application&#10;&#10;Description automatically generated"/>
+                    <pic:cNvPicPr/>
+                  </pic:nvPicPr>
+                  <pic:blipFill>
+                    <a:blip r:embed="rId9"/>
+                    <a:stretch>
+                      <a:fillRect/>
+                    </a:stretch>
+                  </pic:blipFill>
+                  <pic:spPr>
+                    <a:xfrm>
+                      <a:off x="0" y="0"/>
+                      <a:ext cx="5943600" cy="1049020"/>
+                    </a:xfrm>
+                    <a:prstGeom prst="rect">
+                      <a:avLst/>
+                    </a:prstGeom>
+                  </pic:spPr>
+                </pic:pic>
+              </a:graphicData>
+            </a:graphic>
+          </wp:inline>
+        </w:drawing>
+      </w:r>
+    </w:p>
+    <w:p>
+      <w:pPr>
         <w:pStyle w:val="ListParagraph"/>
         <w:numPr>
           <w:ilvl w:val="0"/>
@@ -2248,6 +2298,156 @@
       </w:pPr>
       <w:r>
         <w:t>Push your project to GitHub.</w:t>
+      </w:r>
+    </w:p>
+    <w:p>
+      <w:pPr>
+        <w:pStyle w:val="ListParagraph"/>
+        <w:numPr>
+          <w:ilvl w:val="0"/>
+          <w:numId w:val="5"/>
+        </w:numPr>
+      </w:pPr>
+      <w:hyperlink r:id="rId10" w:history="1">
+        <w:r>
+          <w:rPr>
+            <w:rStyle w:val="Hyperlink"/>
+          </w:rPr>
+          <w:t>https://github.com/aslbuhtig61108/Week8-Coding-Assignment</w:t>
+        </w:r>
+      </w:hyperlink>
+    </w:p>
+    <w:p>
+      <w:pPr>
+        <w:pStyle w:val="ListParagraph"/>
+        <w:numPr>
+          <w:ilvl w:val="1"/>
+          <w:numId w:val="5"/>
+        </w:numPr>
+      </w:pPr>
+      <w:r>
+        <w:t xml:space="preserve">location of week8 Coding Assignment with </w:t>
+      </w:r>
+      <w:proofErr w:type="spellStart"/>
+      <w:r>
+        <w:rPr>
+          <w:i/>
+          <w:iCs/>
+        </w:rPr>
+        <w:t>dbeaver</w:t>
+      </w:r>
+      <w:proofErr w:type="spellEnd"/>
+      <w:r>
+        <w:rPr>
+          <w:i/>
+          <w:iCs/>
+        </w:rPr>
+        <w:t xml:space="preserve"> </w:t>
+      </w:r>
+      <w:r>
+        <w:rPr>
+          <w:i/>
+          <w:iCs/>
+        </w:rPr>
+        <w:t>screenshot</w:t>
+      </w:r>
+    </w:p>
+    <w:p>
+      <w:pPr>
+        <w:pStyle w:val="ListParagraph"/>
+        <w:numPr>
+          <w:ilvl w:val="1"/>
+          <w:numId w:val="5"/>
+        </w:numPr>
+      </w:pPr>
+      <w:r>
+        <w:t xml:space="preserve">location of coding assignment’s </w:t>
+      </w:r>
+      <w:r>
+        <w:rPr>
+          <w:i/>
+          <w:iCs/>
+        </w:rPr>
+        <w:t xml:space="preserve">ERD </w:t>
+      </w:r>
+      <w:proofErr w:type="spellStart"/>
+      <w:r>
+        <w:rPr>
+          <w:i/>
+          <w:iCs/>
+        </w:rPr>
+        <w:t>drawio</w:t>
+      </w:r>
+      <w:proofErr w:type="spellEnd"/>
+      <w:r>
+        <w:rPr>
+          <w:i/>
+          <w:iCs/>
+        </w:rPr>
+        <w:t xml:space="preserve"> file</w:t>
+      </w:r>
+    </w:p>
+    <w:p>
+      <w:pPr>
+        <w:pStyle w:val="ListParagraph"/>
+        <w:numPr>
+          <w:ilvl w:val="0"/>
+          <w:numId w:val="5"/>
+        </w:numPr>
+      </w:pPr>
+      <w:hyperlink r:id="rId11" w:history="1">
+        <w:r>
+          <w:rPr>
+            <w:rStyle w:val="Hyperlink"/>
+          </w:rPr>
+          <w:t>https://github.com/aslbuhtig61108/Week7-Coding-Assignment</w:t>
+        </w:r>
+      </w:hyperlink>
+    </w:p>
+    <w:p>
+      <w:pPr>
+        <w:pStyle w:val="ListParagraph"/>
+        <w:numPr>
+          <w:ilvl w:val="1"/>
+          <w:numId w:val="5"/>
+        </w:numPr>
+      </w:pPr>
+      <w:r>
+        <w:t>permanent location of project</w:t>
+      </w:r>
+      <w:r>
+        <w:t xml:space="preserve"> including </w:t>
+      </w:r>
+      <w:proofErr w:type="spellStart"/>
+      <w:proofErr w:type="gramStart"/>
+      <w:r>
+        <w:rPr>
+          <w:i/>
+          <w:iCs/>
+        </w:rPr>
+        <w:t>projects_schema.sql</w:t>
+      </w:r>
+      <w:proofErr w:type="spellEnd"/>
+      <w:r>
+        <w:t xml:space="preserve"> </w:t>
+      </w:r>
+      <w:r>
+        <w:t xml:space="preserve"> </w:t>
+      </w:r>
+      <w:r>
+        <w:rPr>
+          <w:i/>
+          <w:iCs/>
+        </w:rPr>
+        <w:t>with</w:t>
+      </w:r>
+      <w:proofErr w:type="gramEnd"/>
+      <w:r>
+        <w:rPr>
+          <w:i/>
+          <w:iCs/>
+        </w:rPr>
+        <w:t xml:space="preserve"> drop table and create table statements</w:t>
       </w:r>
     </w:p>
     <w:sectPr>
@@ -2261,7 +2461,7 @@
 </file>
 
 <file path=word/numbering.xml><?xml version="1.0" encoding="utf-8"?>
-<w:numbering xmlns:wpc="http://schemas.microsoft.com/office/word/2010/wordprocessingCanvas" xmlns:cx="http://schemas.microsoft.com/office/drawing/2014/chartex" xmlns:cx1="http://schemas.microsoft.com/office/drawing/2015/9/8/chartex" xmlns:cx2="http://schemas.microsoft.com/office/drawing/2015/10/21/chartex" xmlns:cx3="http://schemas.microsoft.com/office/drawing/2016/5/9/chartex" xmlns:cx4="http://schemas.microsoft.com/office/drawing/2016/5/10/chartex" xmlns:cx5="http://schemas.microsoft.com/office/drawing/2016/5/11/chartex" xmlns:cx6="http://schemas.microsoft.com/office/drawing/2016/5/12/chartex" xmlns:cx7="http://schemas.microsoft.com/office/drawing/2016/5/13/chartex" xmlns:cx8="http://schemas.microsoft.com/office/drawing/2016/5/14/chartex" xmlns:mc="http://schemas.openxmlformats.org/markup-compatibility/2006" xmlns:aink="http://schemas.microsoft.com/office/drawing/2016/ink" xmlns:am3d="http://schemas.microsoft.com/office/drawing/2017/model3d" xmlns:o="urn:schemas-microsoft-com:office:office" xmlns:r="http://schemas.openxmlformats.org/officeDocument/2006/relationships" xmlns:m="http://schemas.openxmlformats.org/officeDocument/2006/math" xmlns:v="urn:schemas-microsoft-com:vml" xmlns:wp14="http://schemas.microsoft.com/office/word/2010/wordprocessingDrawing" xmlns:wp="http://schemas.openxmlformats.org/drawingml/2006/wordprocessingDrawing" xmlns:w10="urn:schemas-microsoft-com:office:word" xmlns:w="http://schemas.openxmlformats.org/wordprocessingml/2006/main" xmlns:w14="http://schemas.microsoft.com/office/word/2010/wordml" xmlns:w15="http://schemas.microsoft.com/office/word/2012/wordml" xmlns:w16cex="http://schemas.microsoft.com/office/word/2018/wordml/cex" xmlns:w16cid="http://schemas.microsoft.com/office/word/2016/wordml/cid" xmlns:w16="http://schemas.microsoft.com/office/word/2018/wordml" xmlns:w16sdtdh="http://schemas.microsoft.com/office/word/2020/wordml/sdtdatahash" xmlns:w16se="http://schemas.microsoft.com/office/word/2015/wordml/symex" xmlns:wpg="http://schemas.microsoft.com/office/word/2010/wordprocessingGroup" xmlns:wpi="http://schemas.microsoft.com/office/word/2010/wordprocessingInk" xmlns:wne="http://schemas.microsoft.com/office/word/2006/wordml" xmlns:wps="http://schemas.microsoft.com/office/word/2010/wordprocessingShape" mc:Ignorable="w14 w15 w16se w16cid w16 w16cex w16sdtdh wp14">
+<w:numbering xmlns:wpc="http://schemas.microsoft.com/office/word/2010/wordprocessingCanvas" xmlns:cx="http://schemas.microsoft.com/office/drawing/2014/chartex" xmlns:cx1="http://schemas.microsoft.com/office/drawing/2015/9/8/chartex" xmlns:cx2="http://schemas.microsoft.com/office/drawing/2015/10/21/chartex" xmlns:cx3="http://schemas.microsoft.com/office/drawing/2016/5/9/chartex" xmlns:cx4="http://schemas.microsoft.com/office/drawing/2016/5/10/chartex" xmlns:cx5="http://schemas.microsoft.com/office/drawing/2016/5/11/chartex" xmlns:cx6="http://schemas.microsoft.com/office/drawing/2016/5/12/chartex" xmlns:cx7="http://schemas.microsoft.com/office/drawing/2016/5/13/chartex" xmlns:cx8="http://schemas.microsoft.com/office/drawing/2016/5/14/chartex" xmlns:mc="http://schemas.openxmlformats.org/markup-compatibility/2006" xmlns:aink="http://schemas.microsoft.com/office/drawing/2016/ink" xmlns:am3d="http://schemas.microsoft.com/office/drawing/2017/model3d" xmlns:o="urn:schemas-microsoft-com:office:office" xmlns:oel="http://schemas.microsoft.com/office/2019/extlst" xmlns:r="http://schemas.openxmlformats.org/officeDocument/2006/relationships" xmlns:m="http://schemas.openxmlformats.org/officeDocument/2006/math" xmlns:v="urn:schemas-microsoft-com:vml" xmlns:wp14="http://schemas.microsoft.com/office/word/2010/wordprocessingDrawing" xmlns:wp="http://schemas.openxmlformats.org/drawingml/2006/wordprocessingDrawing" xmlns:w10="urn:schemas-microsoft-com:office:word" xmlns:w="http://schemas.openxmlformats.org/wordprocessingml/2006/main" xmlns:w14="http://schemas.microsoft.com/office/word/2010/wordml" xmlns:w15="http://schemas.microsoft.com/office/word/2012/wordml" xmlns:w16cex="http://schemas.microsoft.com/office/word/2018/wordml/cex" xmlns:w16cid="http://schemas.microsoft.com/office/word/2016/wordml/cid" xmlns:w16="http://schemas.microsoft.com/office/word/2018/wordml" xmlns:w16sdtdh="http://schemas.microsoft.com/office/word/2020/wordml/sdtdatahash" xmlns:w16se="http://schemas.microsoft.com/office/word/2015/wordml/symex" xmlns:wpg="http://schemas.microsoft.com/office/word/2010/wordprocessingGroup" xmlns:wpi="http://schemas.microsoft.com/office/word/2010/wordprocessingInk" xmlns:wne="http://schemas.microsoft.com/office/word/2006/wordml" xmlns:wps="http://schemas.microsoft.com/office/word/2010/wordprocessingShape" mc:Ignorable="w14 w15 w16se w16cid w16 w16cex w16sdtdh wp14">
   <w:abstractNum w:abstractNumId="0" w15:restartNumberingAfterBreak="0">
     <w:nsid w:val="15E523AD"/>
     <w:multiLevelType w:val="hybridMultilevel"/>
@@ -2548,6 +2748,119 @@
     </w:lvl>
   </w:abstractNum>
   <w:abstractNum w:abstractNumId="3" w15:restartNumberingAfterBreak="0">
+    <w:nsid w:val="35083D8F"/>
+    <w:multiLevelType w:val="hybridMultilevel"/>
+    <w:tmpl w:val="98F47574"/>
+    <w:lvl w:ilvl="0" w:tplc="04090001">
+      <w:start w:val="1"/>
+      <w:numFmt w:val="bullet"/>
+      <w:lvlText w:val=""/>
+      <w:lvlJc w:val="left"/>
+      <w:pPr>
+        <w:ind w:left="1440" w:hanging="360"/>
+      </w:pPr>
+      <w:rPr>
+        <w:rFonts w:ascii="Symbol" w:hAnsi="Symbol" w:hint="default"/>
+      </w:rPr>
+    </w:lvl>
+    <w:lvl w:ilvl="1" w:tplc="04090003">
+      <w:start w:val="1"/>
+      <w:numFmt w:val="bullet"/>
+      <w:lvlText w:val="o"/>
+      <w:lvlJc w:val="left"/>
+      <w:pPr>
+        <w:ind w:left="2160" w:hanging="360"/>
+      </w:pPr>
+      <w:rPr>
+        <w:rFonts w:ascii="Courier New" w:hAnsi="Courier New" w:cs="Courier New" w:hint="default"/>
+      </w:rPr>
+    </w:lvl>
+    <w:lvl w:ilvl="2" w:tplc="04090005" w:tentative="1">
+      <w:start w:val="1"/>
+      <w:numFmt w:val="bullet"/>
+      <w:lvlText w:val=""/>
+      <w:lvlJc w:val="left"/>
+      <w:pPr>
+        <w:ind w:left="2880" w:hanging="360"/>
+      </w:pPr>
+      <w:rPr>
+        <w:rFonts w:ascii="Wingdings" w:hAnsi="Wingdings" w:hint="default"/>
+      </w:rPr>
+    </w:lvl>
+    <w:lvl w:ilvl="3" w:tplc="04090001" w:tentative="1">
+      <w:start w:val="1"/>
+      <w:numFmt w:val="bullet"/>
+      <w:lvlText w:val=""/>
+      <w:lvlJc w:val="left"/>
+      <w:pPr>
+        <w:ind w:left="3600" w:hanging="360"/>
+      </w:pPr>
+      <w:rPr>
+        <w:rFonts w:ascii="Symbol" w:hAnsi="Symbol" w:hint="default"/>
+      </w:rPr>
+    </w:lvl>
+    <w:lvl w:ilvl="4" w:tplc="04090003" w:tentative="1">
+      <w:start w:val="1"/>
+      <w:numFmt w:val="bullet"/>
+      <w:lvlText w:val="o"/>
+      <w:lvlJc w:val="left"/>
+      <w:pPr>
+        <w:ind w:left="4320" w:hanging="360"/>
+      </w:pPr>
+      <w:rPr>
+        <w:rFonts w:ascii="Courier New" w:hAnsi="Courier New" w:cs="Courier New" w:hint="default"/>
+      </w:rPr>
+    </w:lvl>
+    <w:lvl w:ilvl="5" w:tplc="04090005" w:tentative="1">
+      <w:start w:val="1"/>
+      <w:numFmt w:val="bullet"/>
+      <w:lvlText w:val=""/>
+      <w:lvlJc w:val="left"/>
+      <w:pPr>
+        <w:ind w:left="5040" w:hanging="360"/>
+      </w:pPr>
+      <w:rPr>
+        <w:rFonts w:ascii="Wingdings" w:hAnsi="Wingdings" w:hint="default"/>
+      </w:rPr>
+    </w:lvl>
+    <w:lvl w:ilvl="6" w:tplc="04090001" w:tentative="1">
+      <w:start w:val="1"/>
+      <w:numFmt w:val="bullet"/>
+      <w:lvlText w:val=""/>
+      <w:lvlJc w:val="left"/>
+      <w:pPr>
+        <w:ind w:left="5760" w:hanging="360"/>
+      </w:pPr>
+      <w:rPr>
+        <w:rFonts w:ascii="Symbol" w:hAnsi="Symbol" w:hint="default"/>
+      </w:rPr>
+    </w:lvl>
+    <w:lvl w:ilvl="7" w:tplc="04090003" w:tentative="1">
+      <w:start w:val="1"/>
+      <w:numFmt w:val="bullet"/>
+      <w:lvlText w:val="o"/>
+      <w:lvlJc w:val="left"/>
+      <w:pPr>
+        <w:ind w:left="6480" w:hanging="360"/>
+      </w:pPr>
+      <w:rPr>
+        <w:rFonts w:ascii="Courier New" w:hAnsi="Courier New" w:cs="Courier New" w:hint="default"/>
+      </w:rPr>
+    </w:lvl>
+    <w:lvl w:ilvl="8" w:tplc="04090005" w:tentative="1">
+      <w:start w:val="1"/>
+      <w:numFmt w:val="bullet"/>
+      <w:lvlText w:val=""/>
+      <w:lvlJc w:val="left"/>
+      <w:pPr>
+        <w:ind w:left="7200" w:hanging="360"/>
+      </w:pPr>
+      <w:rPr>
+        <w:rFonts w:ascii="Wingdings" w:hAnsi="Wingdings" w:hint="default"/>
+      </w:rPr>
+    </w:lvl>
+  </w:abstractNum>
+  <w:abstractNum w:abstractNumId="4" w15:restartNumberingAfterBreak="0">
     <w:nsid w:val="3BB144B2"/>
     <w:multiLevelType w:val="hybridMultilevel"/>
     <w:tmpl w:val="368E2D60"/>
@@ -2633,17 +2946,20 @@
       </w:pPr>
     </w:lvl>
   </w:abstractNum>
-  <w:num w:numId="1">
+  <w:num w:numId="1" w16cid:durableId="1419248142">
     <w:abstractNumId w:val="1"/>
   </w:num>
-  <w:num w:numId="2">
-    <w:abstractNumId w:val="3"/>
+  <w:num w:numId="2" w16cid:durableId="1629582380">
+    <w:abstractNumId w:val="4"/>
   </w:num>
-  <w:num w:numId="3">
+  <w:num w:numId="3" w16cid:durableId="111361408">
     <w:abstractNumId w:val="0"/>
   </w:num>
-  <w:num w:numId="4">
+  <w:num w:numId="4" w16cid:durableId="1816952643">
     <w:abstractNumId w:val="2"/>
+  </w:num>
+  <w:num w:numId="5" w16cid:durableId="214969054">
+    <w:abstractNumId w:val="3"/>
   </w:num>
 </w:numbering>
 </file>

</xml_diff>